<commit_message>
Update utente impiegato vendita to test
</commit_message>
<xml_diff>
--- a/media/DocumentoStatoDemo.docx
+++ b/media/DocumentoStatoDemo.docx
@@ -45,7 +45,9 @@
         </w:tblBorders>
         <w:tblLayout w:type="fixed"/>
         <w:tblCellMar>
+          <w:top w:w="0" w:type="dxa"/>
           <w:left w:w="108" w:type="dxa"/>
+          <w:bottom w:w="0" w:type="dxa"/>
           <w:right w:w="108" w:type="dxa"/>
         </w:tblCellMar>
       </w:tblPr>
@@ -123,14 +125,6 @@
       </w:tr>
       <w:tr>
         <w:tblPrEx>
-          <w:tblBorders>
-            <w:top w:val="single" w:color="auto" w:sz="4" w:space="0"/>
-            <w:left w:val="single" w:color="auto" w:sz="4" w:space="0"/>
-            <w:bottom w:val="single" w:color="auto" w:sz="4" w:space="0"/>
-            <w:right w:val="single" w:color="auto" w:sz="4" w:space="0"/>
-            <w:insideH w:val="single" w:color="auto" w:sz="4" w:space="0"/>
-            <w:insideV w:val="single" w:color="auto" w:sz="4" w:space="0"/>
-          </w:tblBorders>
           <w:tblLayout w:type="fixed"/>
         </w:tblPrEx>
         <w:tc>
@@ -327,7 +321,9 @@
         </w:tblBorders>
         <w:tblLayout w:type="fixed"/>
         <w:tblCellMar>
+          <w:top w:w="0" w:type="dxa"/>
           <w:left w:w="108" w:type="dxa"/>
+          <w:bottom w:w="0" w:type="dxa"/>
           <w:right w:w="108" w:type="dxa"/>
         </w:tblCellMar>
       </w:tblPr>
@@ -530,6 +526,14 @@
       </w:tr>
       <w:tr>
         <w:tblPrEx>
+          <w:tblBorders>
+            <w:top w:val="single" w:color="auto" w:sz="4" w:space="0"/>
+            <w:left w:val="single" w:color="auto" w:sz="4" w:space="0"/>
+            <w:bottom w:val="single" w:color="auto" w:sz="4" w:space="0"/>
+            <w:right w:val="single" w:color="auto" w:sz="4" w:space="0"/>
+            <w:insideH w:val="single" w:color="auto" w:sz="4" w:space="0"/>
+            <w:insideV w:val="single" w:color="auto" w:sz="4" w:space="0"/>
+          </w:tblBorders>
           <w:tblLayout w:type="fixed"/>
         </w:tblPrEx>
         <w:tc>
@@ -608,7 +612,9 @@
         </w:tblBorders>
         <w:tblLayout w:type="fixed"/>
         <w:tblCellMar>
+          <w:top w:w="0" w:type="dxa"/>
           <w:left w:w="108" w:type="dxa"/>
+          <w:bottom w:w="0" w:type="dxa"/>
           <w:right w:w="108" w:type="dxa"/>
         </w:tblCellMar>
       </w:tblPr>
@@ -678,6 +684,7 @@
                 <w:vertAlign w:val="baseline"/>
               </w:rPr>
             </w:pPr>
+            <w:bookmarkStart w:id="0" w:name="_GoBack"/>
             <w:r>
               <w:rPr>
                 <w:vertAlign w:val="baseline"/>
@@ -685,10 +692,19 @@
               <w:t>Commenti</w:t>
             </w:r>
           </w:p>
+          <w:bookmarkEnd w:id="0"/>
         </w:tc>
       </w:tr>
       <w:tr>
         <w:tblPrEx>
+          <w:tblBorders>
+            <w:top w:val="single" w:color="auto" w:sz="4" w:space="0"/>
+            <w:left w:val="single" w:color="auto" w:sz="4" w:space="0"/>
+            <w:bottom w:val="single" w:color="auto" w:sz="4" w:space="0"/>
+            <w:right w:val="single" w:color="auto" w:sz="4" w:space="0"/>
+            <w:insideH w:val="single" w:color="auto" w:sz="4" w:space="0"/>
+            <w:insideV w:val="single" w:color="auto" w:sz="4" w:space="0"/>
+          </w:tblBorders>
           <w:tblLayout w:type="fixed"/>
         </w:tblPrEx>
         <w:tc>
@@ -719,7 +735,7 @@
                 <w:rFonts w:hint="default"/>
                 <w:vertAlign w:val="baseline"/>
               </w:rPr>
-              <w:t>giulio</w:t>
+              <w:t>franco</w:t>
             </w:r>
             <w:r>
               <w:rPr>
@@ -733,7 +749,7 @@
                 <w:rFonts w:hint="default"/>
                 <w:vertAlign w:val="baseline"/>
               </w:rPr>
-              <w:t>bosco</w:t>
+              <w:t>gialli</w:t>
             </w:r>
             <w:r>
               <w:rPr>
@@ -1106,7 +1122,9 @@
         </w:tblBorders>
         <w:tblLayout w:type="fixed"/>
         <w:tblCellMar>
+          <w:top w:w="0" w:type="dxa"/>
           <w:left w:w="108" w:type="dxa"/>
+          <w:bottom w:w="0" w:type="dxa"/>
           <w:right w:w="108" w:type="dxa"/>
         </w:tblCellMar>
       </w:tblPr>
@@ -1757,10 +1775,11 @@
     </w:r>
     <w:r>
       <w:tab/>
-      <w:t/>
     </w:r>
     <w:r>
       <w:tab/>
+    </w:r>
+    <w:r>
       <w:t>19.11.2019</w:t>
     </w:r>
     <w:r>
@@ -1782,7 +1801,7 @@
   <w:latentStyles w:count="260" w:defQFormat="0" w:defUnhideWhenUsed="1" w:defSemiHidden="1" w:defUIPriority="99" w:defLockedState="0">
     <w:lsdException w:qFormat="1" w:unhideWhenUsed="0" w:uiPriority="0" w:semiHidden="0" w:name="Normal"/>
     <w:lsdException w:qFormat="1" w:unhideWhenUsed="0" w:uiPriority="0" w:semiHidden="0" w:name="heading 1"/>
-    <w:lsdException w:qFormat="1" w:uiPriority="0" w:name="heading 2"/>
+    <w:lsdException w:qFormat="1" w:uiPriority="0" w:semiHidden="0" w:name="heading 2"/>
     <w:lsdException w:qFormat="1" w:uiPriority="0" w:name="heading 3"/>
     <w:lsdException w:qFormat="1" w:uiPriority="0" w:name="heading 4"/>
     <w:lsdException w:qFormat="1" w:uiPriority="0" w:name="heading 5"/>

</xml_diff>